<commit_message>
cập nhật product backlog
</commit_message>
<xml_diff>
--- a/Báo Cáo Ý Tưởng Đồ Án.docx
+++ b/Báo Cáo Ý Tưởng Đồ Án.docx
@@ -5,7 +5,6 @@
     <w:p>
       <w:pPr>
         <w:spacing w:line="240" w:lineRule="auto"/>
-        <w:jc w:val="both"/>
         <w:rPr>
           <w:rFonts w:eastAsia="Times New Roman" w:cs="Times New Roman"/>
           <w:sz w:val="24"/>
@@ -13,8 +12,6 @@
           <w:lang w:eastAsia="vi-VN"/>
         </w:rPr>
       </w:pPr>
-      <w:bookmarkStart w:id="0" w:name="_GoBack"/>
-      <w:bookmarkEnd w:id="0"/>
       <w:r>
         <w:rPr>
           <w:rFonts w:ascii="Arial" w:eastAsia="Times New Roman" w:hAnsi="Arial" w:cs="Arial"/>
@@ -41,7 +38,6 @@
     <w:p>
       <w:pPr>
         <w:spacing w:line="240" w:lineRule="auto"/>
-        <w:jc w:val="both"/>
         <w:rPr>
           <w:rFonts w:eastAsia="Times New Roman" w:cs="Times New Roman"/>
           <w:sz w:val="24"/>
@@ -95,12 +91,11 @@
     <w:p>
       <w:pPr>
         <w:spacing w:line="240" w:lineRule="auto"/>
-        <w:jc w:val="both"/>
-        <w:rPr>
-          <w:rFonts w:ascii="Arial" w:eastAsia="Times New Roman" w:hAnsi="Arial" w:cs="Arial"/>
-          <w:color w:val="000000"/>
-          <w:sz w:val="22"/>
-          <w:lang w:val="en-US" w:eastAsia="vi-VN"/>
+        <w:rPr>
+          <w:rFonts w:ascii="Arial" w:eastAsia="Times New Roman" w:hAnsi="Arial" w:cs="Arial"/>
+          <w:color w:val="000000"/>
+          <w:sz w:val="22"/>
+          <w:lang w:eastAsia="vi-VN"/>
         </w:rPr>
       </w:pPr>
       <w:r>
@@ -112,7 +107,40 @@
           <w:sz w:val="22"/>
           <w:lang w:eastAsia="vi-VN"/>
         </w:rPr>
-        <w:t>Vấn đề:</w:t>
+        <w:t xml:space="preserve">Khó khăn, </w:t>
+      </w:r>
+      <w:r>
+        <w:rPr>
+          <w:rFonts w:ascii="Arial" w:eastAsia="Times New Roman" w:hAnsi="Arial" w:cs="Arial"/>
+          <w:b/>
+          <w:bCs/>
+          <w:color w:val="000000"/>
+          <w:sz w:val="22"/>
+          <w:lang w:eastAsia="vi-VN"/>
+        </w:rPr>
+        <w:t xml:space="preserve">nhu cầu, </w:t>
+      </w:r>
+      <w:r>
+        <w:rPr>
+          <w:rFonts w:ascii="Arial" w:eastAsia="Times New Roman" w:hAnsi="Arial" w:cs="Arial"/>
+          <w:b/>
+          <w:bCs/>
+          <w:color w:val="000000"/>
+          <w:sz w:val="22"/>
+          <w:lang w:eastAsia="vi-VN"/>
+        </w:rPr>
+        <w:t>v</w:t>
+      </w:r>
+      <w:r>
+        <w:rPr>
+          <w:rFonts w:ascii="Arial" w:eastAsia="Times New Roman" w:hAnsi="Arial" w:cs="Arial"/>
+          <w:b/>
+          <w:bCs/>
+          <w:color w:val="000000"/>
+          <w:sz w:val="22"/>
+          <w:lang w:eastAsia="vi-VN"/>
+        </w:rPr>
+        <w:t>ấn đề:</w:t>
       </w:r>
       <w:r>
         <w:rPr>
@@ -128,9 +156,94 @@
           <w:rFonts w:ascii="Arial" w:eastAsia="Times New Roman" w:hAnsi="Arial" w:cs="Arial"/>
           <w:color w:val="000000"/>
           <w:sz w:val="22"/>
-          <w:lang w:val="en-US" w:eastAsia="vi-VN"/>
-        </w:rPr>
-        <w:t>Giải quyết vấn đề cho người bán (họ có thể bán sản phẩm với giá cao hơn so với bán nơi thu mua và chi phí rao bán sẽ thấp hơn so với những trang web khác).</w:t>
+          <w:lang w:eastAsia="vi-VN"/>
+        </w:rPr>
+        <w:t>G</w:t>
+      </w:r>
+      <w:r>
+        <w:rPr>
+          <w:rFonts w:ascii="Arial" w:eastAsia="Times New Roman" w:hAnsi="Arial" w:cs="Arial"/>
+          <w:color w:val="000000"/>
+          <w:sz w:val="22"/>
+          <w:lang w:eastAsia="vi-VN"/>
+        </w:rPr>
+        <w:t>iải quyết vấn đề cho người bán</w:t>
+      </w:r>
+    </w:p>
+    <w:p>
+      <w:pPr>
+        <w:spacing w:line="240" w:lineRule="auto"/>
+        <w:rPr>
+          <w:rFonts w:ascii="Arial" w:eastAsia="Times New Roman" w:hAnsi="Arial" w:cs="Arial"/>
+          <w:color w:val="000000"/>
+          <w:sz w:val="22"/>
+          <w:lang w:eastAsia="vi-VN"/>
+        </w:rPr>
+      </w:pPr>
+      <w:r>
+        <w:rPr>
+          <w:rFonts w:ascii="Arial" w:eastAsia="Times New Roman" w:hAnsi="Arial" w:cs="Arial"/>
+          <w:color w:val="000000"/>
+          <w:sz w:val="22"/>
+          <w:lang w:eastAsia="vi-VN"/>
+        </w:rPr>
+        <w:t>+ Người bán có thể bán sản phẩm của họ với giá cao nhất</w:t>
+      </w:r>
+      <w:r>
+        <w:rPr>
+          <w:rFonts w:ascii="Arial" w:eastAsia="Times New Roman" w:hAnsi="Arial" w:cs="Arial"/>
+          <w:color w:val="000000"/>
+          <w:sz w:val="22"/>
+          <w:lang w:eastAsia="vi-VN"/>
+        </w:rPr>
+        <w:t>.</w:t>
+      </w:r>
+    </w:p>
+    <w:p>
+      <w:pPr>
+        <w:spacing w:line="240" w:lineRule="auto"/>
+        <w:rPr>
+          <w:rFonts w:ascii="Arial" w:eastAsia="Times New Roman" w:hAnsi="Arial" w:cs="Arial"/>
+          <w:color w:val="000000"/>
+          <w:sz w:val="22"/>
+          <w:lang w:eastAsia="vi-VN"/>
+        </w:rPr>
+      </w:pPr>
+      <w:r>
+        <w:rPr>
+          <w:rFonts w:ascii="Arial" w:eastAsia="Times New Roman" w:hAnsi="Arial" w:cs="Arial"/>
+          <w:color w:val="000000"/>
+          <w:sz w:val="22"/>
+          <w:lang w:eastAsia="vi-VN"/>
+        </w:rPr>
+        <w:t>+ C</w:t>
+      </w:r>
+      <w:r>
+        <w:rPr>
+          <w:rFonts w:ascii="Arial" w:eastAsia="Times New Roman" w:hAnsi="Arial" w:cs="Arial"/>
+          <w:color w:val="000000"/>
+          <w:sz w:val="22"/>
+          <w:lang w:eastAsia="vi-VN"/>
+        </w:rPr>
+        <w:t xml:space="preserve">hi phí rao bán </w:t>
+      </w:r>
+      <w:r>
+        <w:rPr>
+          <w:rFonts w:ascii="Arial" w:eastAsia="Times New Roman" w:hAnsi="Arial" w:cs="Arial"/>
+          <w:color w:val="000000"/>
+          <w:sz w:val="22"/>
+          <w:lang w:eastAsia="vi-VN"/>
+        </w:rPr>
+        <w:t>của các website khác khá cao</w:t>
+      </w:r>
+      <w:r>
+        <w:rPr>
+          <w:rFonts w:ascii="Arial" w:eastAsia="Times New Roman" w:hAnsi="Arial" w:cs="Arial"/>
+          <w:color w:val="000000"/>
+          <w:sz w:val="22"/>
+          <w:lang w:eastAsia="vi-VN"/>
+        </w:rPr>
+        <w:t>.</w:t>
       </w:r>
     </w:p>
     <w:p>
@@ -147,62 +260,110 @@
     <w:p>
       <w:pPr>
         <w:spacing w:line="240" w:lineRule="auto"/>
-        <w:jc w:val="both"/>
+        <w:rPr>
+          <w:rFonts w:ascii="Arial" w:eastAsia="Times New Roman" w:hAnsi="Arial" w:cs="Arial"/>
+          <w:color w:val="000000"/>
+          <w:sz w:val="22"/>
+          <w:lang w:eastAsia="vi-VN"/>
+        </w:rPr>
+      </w:pPr>
+      <w:r>
+        <w:rPr>
+          <w:rFonts w:ascii="Arial" w:eastAsia="Times New Roman" w:hAnsi="Arial" w:cs="Arial"/>
+          <w:b/>
+          <w:bCs/>
+          <w:color w:val="000000"/>
+          <w:sz w:val="22"/>
+          <w:lang w:eastAsia="vi-VN"/>
+        </w:rPr>
+        <w:t>Giải pháp</w:t>
+      </w:r>
+      <w:r>
+        <w:rPr>
+          <w:rFonts w:ascii="Arial" w:eastAsia="Times New Roman" w:hAnsi="Arial" w:cs="Arial"/>
+          <w:color w:val="000000"/>
+          <w:sz w:val="22"/>
+          <w:lang w:eastAsia="vi-VN"/>
+        </w:rPr>
+        <w:t>:</w:t>
+      </w:r>
+    </w:p>
+    <w:p>
+      <w:pPr>
+        <w:spacing w:line="240" w:lineRule="auto"/>
+        <w:rPr>
+          <w:rFonts w:ascii="Arial" w:eastAsia="Times New Roman" w:hAnsi="Arial" w:cs="Arial"/>
+          <w:color w:val="000000"/>
+          <w:sz w:val="22"/>
+          <w:lang w:eastAsia="vi-VN"/>
+        </w:rPr>
+      </w:pPr>
+      <w:r>
+        <w:rPr>
+          <w:rFonts w:ascii="Arial" w:eastAsia="Times New Roman" w:hAnsi="Arial" w:cs="Arial"/>
+          <w:color w:val="000000"/>
+          <w:sz w:val="22"/>
+          <w:lang w:eastAsia="vi-VN"/>
+        </w:rPr>
+        <w:t>+ Xây dựng w</w:t>
+      </w:r>
+      <w:r>
+        <w:rPr>
+          <w:rFonts w:ascii="Arial" w:eastAsia="Times New Roman" w:hAnsi="Arial" w:cs="Arial"/>
+          <w:color w:val="000000"/>
+          <w:sz w:val="22"/>
+          <w:lang w:eastAsia="vi-VN"/>
+        </w:rPr>
+        <w:t xml:space="preserve">ebsite với chi phí </w:t>
+      </w:r>
+      <w:r>
+        <w:rPr>
+          <w:rFonts w:ascii="Arial" w:eastAsia="Times New Roman" w:hAnsi="Arial" w:cs="Arial"/>
+          <w:color w:val="000000"/>
+          <w:sz w:val="22"/>
+          <w:lang w:val="en-US" w:eastAsia="vi-VN"/>
+        </w:rPr>
+        <w:t xml:space="preserve">rao bán </w:t>
+      </w:r>
+      <w:bookmarkStart w:id="0" w:name="_GoBack"/>
+      <w:bookmarkEnd w:id="0"/>
+      <w:r>
+        <w:rPr>
+          <w:rFonts w:ascii="Arial" w:eastAsia="Times New Roman" w:hAnsi="Arial" w:cs="Arial"/>
+          <w:color w:val="000000"/>
+          <w:sz w:val="22"/>
+          <w:lang w:eastAsia="vi-VN"/>
+        </w:rPr>
+        <w:t>thấp.</w:t>
+      </w:r>
+    </w:p>
+    <w:p>
+      <w:pPr>
+        <w:spacing w:line="240" w:lineRule="auto"/>
         <w:rPr>
           <w:rFonts w:eastAsia="Times New Roman" w:cs="Times New Roman"/>
           <w:sz w:val="24"/>
           <w:szCs w:val="24"/>
+          <w:lang w:eastAsia="vi-VN"/>
+        </w:rPr>
+      </w:pPr>
+      <w:r>
+        <w:rPr>
+          <w:rFonts w:ascii="Arial" w:eastAsia="Times New Roman" w:hAnsi="Arial" w:cs="Arial"/>
+          <w:color w:val="000000"/>
+          <w:sz w:val="22"/>
           <w:lang w:val="en-US" w:eastAsia="vi-VN"/>
         </w:rPr>
-      </w:pPr>
-      <w:r>
-        <w:rPr>
-          <w:rFonts w:ascii="Arial" w:eastAsia="Times New Roman" w:hAnsi="Arial" w:cs="Arial"/>
-          <w:b/>
-          <w:bCs/>
-          <w:color w:val="000000"/>
-          <w:sz w:val="22"/>
-          <w:lang w:eastAsia="vi-VN"/>
-        </w:rPr>
-        <w:t>Giải pháp</w:t>
-      </w:r>
-      <w:r>
-        <w:rPr>
-          <w:rFonts w:ascii="Arial" w:eastAsia="Times New Roman" w:hAnsi="Arial" w:cs="Arial"/>
-          <w:color w:val="000000"/>
-          <w:sz w:val="22"/>
-          <w:lang w:eastAsia="vi-VN"/>
-        </w:rPr>
-        <w:t xml:space="preserve">: </w:t>
-      </w:r>
-      <w:r>
-        <w:rPr>
-          <w:rFonts w:ascii="Arial" w:eastAsia="Times New Roman" w:hAnsi="Arial" w:cs="Arial"/>
-          <w:color w:val="000000"/>
-          <w:sz w:val="22"/>
-          <w:lang w:val="en-US" w:eastAsia="vi-VN"/>
-        </w:rPr>
-        <w:t xml:space="preserve">Website tập hợp những công ty, thương hiệu hoặc cá nhân và họ sẽ đưa ra các mặt hàng chất lượng, uy tín, giá cả hợp lý để khách hàng có thể thực hiện đấu giá trên những sản phẩm đó. </w:t>
-      </w:r>
-      <w:proofErr w:type="gramStart"/>
-      <w:r>
-        <w:rPr>
-          <w:rFonts w:ascii="Arial" w:eastAsia="Times New Roman" w:hAnsi="Arial" w:cs="Arial"/>
-          <w:color w:val="000000"/>
-          <w:sz w:val="22"/>
-          <w:lang w:val="en-US" w:eastAsia="vi-VN"/>
-        </w:rPr>
-        <w:t>Ai là người nhanh nhất, đưa ra giá phù hợp nhất sẽ là người có quyền mua được sản phẩm.</w:t>
-      </w:r>
-      <w:proofErr w:type="gramEnd"/>
-      <w:r>
-        <w:rPr>
-          <w:rFonts w:ascii="Arial" w:eastAsia="Times New Roman" w:hAnsi="Arial" w:cs="Arial"/>
-          <w:color w:val="000000"/>
-          <w:sz w:val="22"/>
-          <w:lang w:val="en-US" w:eastAsia="vi-VN"/>
-        </w:rPr>
-        <w:t xml:space="preserve"> </w:t>
+        <w:t xml:space="preserve">+ </w:t>
+      </w:r>
+      <w:r>
+        <w:rPr>
+          <w:rFonts w:ascii="Arial" w:eastAsia="Times New Roman" w:hAnsi="Arial" w:cs="Arial"/>
+          <w:color w:val="000000"/>
+          <w:sz w:val="22"/>
+          <w:lang w:eastAsia="vi-VN"/>
+        </w:rPr>
+        <w:t xml:space="preserve">tập hợp những công ty, thương hiệu hoặc cá nhân và họ sẽ đưa ra các mặt hàng chất lượng, uy tín, giá cả hợp lý để khách hàng có thể thực hiện đấu giá trên những sản phẩm đó. Ai là người nhanh nhất, đưa ra giá phù hợp nhất sẽ là người có quyền mua được sản phẩm. </w:t>
       </w:r>
     </w:p>
     <w:p>
@@ -219,7 +380,6 @@
     <w:p>
       <w:pPr>
         <w:spacing w:line="240" w:lineRule="auto"/>
-        <w:jc w:val="both"/>
         <w:rPr>
           <w:rFonts w:eastAsia="Times New Roman" w:cs="Times New Roman"/>
           <w:sz w:val="24"/>
@@ -246,7 +406,6 @@
           <w:numId w:val="1"/>
         </w:numPr>
         <w:spacing w:line="240" w:lineRule="auto"/>
-        <w:jc w:val="both"/>
         <w:textAlignment w:val="baseline"/>
         <w:rPr>
           <w:rFonts w:ascii="Arial" w:eastAsia="Times New Roman" w:hAnsi="Arial" w:cs="Arial"/>
@@ -260,7 +419,7 @@
           <w:rFonts w:ascii="Arial" w:eastAsia="Times New Roman" w:hAnsi="Arial" w:cs="Arial"/>
           <w:color w:val="000000"/>
           <w:sz w:val="22"/>
-          <w:lang w:val="en-US" w:eastAsia="vi-VN"/>
+          <w:lang w:eastAsia="vi-VN"/>
         </w:rPr>
         <w:t>Tính năng đấu giá tự động</w:t>
       </w:r>
@@ -272,7 +431,6 @@
           <w:numId w:val="1"/>
         </w:numPr>
         <w:spacing w:line="240" w:lineRule="auto"/>
-        <w:jc w:val="both"/>
         <w:textAlignment w:val="baseline"/>
         <w:rPr>
           <w:rFonts w:ascii="Arial" w:eastAsia="Times New Roman" w:hAnsi="Arial" w:cs="Arial"/>
@@ -298,7 +456,6 @@
           <w:numId w:val="1"/>
         </w:numPr>
         <w:spacing w:line="240" w:lineRule="auto"/>
-        <w:jc w:val="both"/>
         <w:textAlignment w:val="baseline"/>
         <w:rPr>
           <w:rFonts w:ascii="Arial" w:eastAsia="Times New Roman" w:hAnsi="Arial" w:cs="Arial"/>
@@ -312,7 +469,7 @@
           <w:rFonts w:ascii="Arial" w:eastAsia="Times New Roman" w:hAnsi="Arial" w:cs="Arial"/>
           <w:color w:val="000000"/>
           <w:sz w:val="22"/>
-          <w:lang w:val="en-US" w:eastAsia="vi-VN"/>
+          <w:lang w:eastAsia="vi-VN"/>
         </w:rPr>
         <w:t>Tính năng đánh giá sản phẩm và tài khoản</w:t>
       </w:r>
@@ -329,7 +486,6 @@
         </w:tabs>
         <w:spacing w:line="240" w:lineRule="auto"/>
         <w:ind w:left="180" w:firstLine="180"/>
-        <w:jc w:val="both"/>
         <w:textAlignment w:val="baseline"/>
         <w:rPr>
           <w:rFonts w:ascii="Arial" w:eastAsia="Times New Roman" w:hAnsi="Arial" w:cs="Arial"/>
@@ -343,7 +499,7 @@
           <w:rFonts w:ascii="Arial" w:eastAsia="Times New Roman" w:hAnsi="Arial" w:cs="Arial"/>
           <w:color w:val="000000"/>
           <w:sz w:val="22"/>
-          <w:lang w:val="en-US" w:eastAsia="vi-VN"/>
+          <w:lang w:eastAsia="vi-VN"/>
         </w:rPr>
         <w:t>Tính năng điểm thưởng cho tài khoản</w:t>
       </w:r>
@@ -351,7 +507,6 @@
     <w:p>
       <w:pPr>
         <w:spacing w:line="240" w:lineRule="auto"/>
-        <w:jc w:val="both"/>
         <w:textAlignment w:val="baseline"/>
         <w:rPr>
           <w:rFonts w:ascii="Arial" w:eastAsia="Times New Roman" w:hAnsi="Arial" w:cs="Arial"/>
@@ -364,12 +519,11 @@
     <w:p>
       <w:pPr>
         <w:spacing w:line="240" w:lineRule="auto"/>
-        <w:jc w:val="both"/>
         <w:rPr>
           <w:rFonts w:eastAsia="Times New Roman" w:cs="Times New Roman"/>
           <w:sz w:val="24"/>
           <w:szCs w:val="24"/>
-          <w:lang w:val="en-US" w:eastAsia="vi-VN"/>
+          <w:lang w:eastAsia="vi-VN"/>
         </w:rPr>
       </w:pPr>
       <w:r>
@@ -403,7 +557,6 @@
           <w:p>
             <w:pPr>
               <w:spacing w:before="120" w:after="120" w:line="240" w:lineRule="auto"/>
-              <w:jc w:val="center"/>
               <w:rPr>
                 <w:rFonts w:asciiTheme="minorHAnsi" w:eastAsia="Times New Roman" w:hAnsiTheme="minorHAnsi" w:cstheme="minorHAnsi"/>
                 <w:b/>
@@ -429,7 +582,6 @@
           <w:p>
             <w:pPr>
               <w:spacing w:before="120" w:after="120" w:line="240" w:lineRule="auto"/>
-              <w:jc w:val="center"/>
               <w:rPr>
                 <w:rFonts w:asciiTheme="minorHAnsi" w:eastAsia="Times New Roman" w:hAnsiTheme="minorHAnsi" w:cstheme="minorHAnsi"/>
                 <w:b/>
@@ -455,7 +607,6 @@
           <w:p>
             <w:pPr>
               <w:spacing w:before="120" w:after="120" w:line="240" w:lineRule="auto"/>
-              <w:jc w:val="center"/>
               <w:rPr>
                 <w:rFonts w:asciiTheme="minorHAnsi" w:eastAsia="Times New Roman" w:hAnsiTheme="minorHAnsi" w:cstheme="minorHAnsi"/>
                 <w:b/>
@@ -483,7 +634,6 @@
           <w:p>
             <w:pPr>
               <w:spacing w:before="120" w:after="120" w:line="240" w:lineRule="auto"/>
-              <w:jc w:val="both"/>
               <w:rPr>
                 <w:rFonts w:asciiTheme="minorHAnsi" w:eastAsia="Times New Roman" w:hAnsiTheme="minorHAnsi" w:cstheme="minorHAnsi"/>
                 <w:sz w:val="22"/>
@@ -507,7 +657,6 @@
           <w:p>
             <w:pPr>
               <w:spacing w:before="120" w:after="120" w:line="240" w:lineRule="auto"/>
-              <w:jc w:val="both"/>
               <w:textAlignment w:val="baseline"/>
               <w:rPr>
                 <w:rFonts w:asciiTheme="minorHAnsi" w:eastAsia="Times New Roman" w:hAnsiTheme="minorHAnsi" w:cstheme="minorHAnsi"/>
@@ -630,7 +779,6 @@
           <w:p>
             <w:pPr>
               <w:spacing w:before="120" w:after="120" w:line="240" w:lineRule="auto"/>
-              <w:jc w:val="both"/>
               <w:rPr>
                 <w:rFonts w:asciiTheme="minorHAnsi" w:eastAsia="Times New Roman" w:hAnsiTheme="minorHAnsi" w:cstheme="minorHAnsi"/>
                 <w:sz w:val="22"/>
@@ -654,7 +802,6 @@
           <w:p>
             <w:pPr>
               <w:spacing w:before="120" w:after="120" w:line="240" w:lineRule="auto"/>
-              <w:jc w:val="both"/>
               <w:textAlignment w:val="baseline"/>
               <w:rPr>
                 <w:rFonts w:asciiTheme="minorHAnsi" w:eastAsia="Times New Roman" w:hAnsiTheme="minorHAnsi" w:cstheme="minorHAnsi"/>
@@ -762,7 +909,6 @@
           <w:p>
             <w:pPr>
               <w:spacing w:before="120" w:after="120" w:line="240" w:lineRule="auto"/>
-              <w:jc w:val="both"/>
               <w:rPr>
                 <w:rFonts w:asciiTheme="minorHAnsi" w:eastAsia="Times New Roman" w:hAnsiTheme="minorHAnsi" w:cstheme="minorHAnsi"/>
                 <w:sz w:val="22"/>
@@ -786,7 +932,6 @@
           <w:p>
             <w:pPr>
               <w:spacing w:before="120" w:after="120" w:line="240" w:lineRule="auto"/>
-              <w:jc w:val="both"/>
               <w:textAlignment w:val="baseline"/>
               <w:rPr>
                 <w:rFonts w:asciiTheme="minorHAnsi" w:eastAsia="Times New Roman" w:hAnsiTheme="minorHAnsi" w:cstheme="minorHAnsi"/>
@@ -918,7 +1063,6 @@
           <w:p>
             <w:pPr>
               <w:spacing w:before="120" w:after="120" w:line="240" w:lineRule="auto"/>
-              <w:jc w:val="both"/>
               <w:rPr>
                 <w:rFonts w:asciiTheme="minorHAnsi" w:eastAsia="Times New Roman" w:hAnsiTheme="minorHAnsi" w:cstheme="minorHAnsi"/>
                 <w:sz w:val="22"/>
@@ -942,7 +1086,6 @@
           <w:p>
             <w:pPr>
               <w:spacing w:before="120" w:after="120" w:line="240" w:lineRule="auto"/>
-              <w:jc w:val="both"/>
               <w:textAlignment w:val="baseline"/>
               <w:rPr>
                 <w:rFonts w:asciiTheme="minorHAnsi" w:eastAsia="Times New Roman" w:hAnsiTheme="minorHAnsi" w:cstheme="minorHAnsi"/>
@@ -1022,7 +1165,6 @@
     <w:p>
       <w:pPr>
         <w:spacing w:line="240" w:lineRule="auto"/>
-        <w:jc w:val="both"/>
         <w:rPr>
           <w:rFonts w:eastAsia="Times New Roman" w:cs="Times New Roman"/>
           <w:sz w:val="24"/>
@@ -1034,7 +1176,6 @@
     <w:p>
       <w:pPr>
         <w:spacing w:line="240" w:lineRule="auto"/>
-        <w:jc w:val="both"/>
         <w:rPr>
           <w:rFonts w:asciiTheme="minorHAnsi" w:eastAsia="Times New Roman" w:hAnsiTheme="minorHAnsi" w:cstheme="minorHAnsi"/>
           <w:sz w:val="22"/>
@@ -1060,7 +1201,6 @@
           <w:numId w:val="7"/>
         </w:numPr>
         <w:spacing w:line="240" w:lineRule="auto"/>
-        <w:jc w:val="both"/>
         <w:textAlignment w:val="baseline"/>
         <w:rPr>
           <w:rFonts w:asciiTheme="minorHAnsi" w:hAnsiTheme="minorHAnsi" w:cstheme="minorHAnsi"/>
@@ -1083,7 +1223,6 @@
           <w:numId w:val="7"/>
         </w:numPr>
         <w:spacing w:line="240" w:lineRule="auto"/>
-        <w:jc w:val="both"/>
         <w:textAlignment w:val="baseline"/>
         <w:rPr>
           <w:rFonts w:asciiTheme="minorHAnsi" w:hAnsiTheme="minorHAnsi" w:cstheme="minorHAnsi"/>
@@ -1106,7 +1245,6 @@
           <w:numId w:val="7"/>
         </w:numPr>
         <w:spacing w:line="240" w:lineRule="auto"/>
-        <w:jc w:val="both"/>
         <w:textAlignment w:val="baseline"/>
         <w:rPr>
           <w:rFonts w:asciiTheme="minorHAnsi" w:hAnsiTheme="minorHAnsi" w:cstheme="minorHAnsi"/>
@@ -1117,7 +1255,6 @@
         <w:rPr>
           <w:rFonts w:asciiTheme="minorHAnsi" w:hAnsiTheme="minorHAnsi" w:cstheme="minorHAnsi"/>
           <w:sz w:val="22"/>
-          <w:lang w:val="en-US"/>
         </w:rPr>
         <w:t>Đánh giá sản phẩm và người bán giúp người đấu giá có những lựa chọn đúng đắn hơn</w:t>
       </w:r>
@@ -1129,7 +1266,6 @@
           <w:numId w:val="7"/>
         </w:numPr>
         <w:spacing w:line="240" w:lineRule="auto"/>
-        <w:jc w:val="both"/>
         <w:textAlignment w:val="baseline"/>
         <w:rPr>
           <w:rFonts w:asciiTheme="minorHAnsi" w:hAnsiTheme="minorHAnsi" w:cstheme="minorHAnsi"/>
@@ -1140,7 +1276,6 @@
         <w:rPr>
           <w:rFonts w:asciiTheme="minorHAnsi" w:hAnsiTheme="minorHAnsi" w:cstheme="minorHAnsi"/>
           <w:sz w:val="22"/>
-          <w:lang w:val="en-US"/>
         </w:rPr>
         <w:t>Thông tin thể hiện đầy đủ và tin cậy từ người bán</w:t>
       </w:r>
@@ -1152,7 +1287,6 @@
           <w:numId w:val="7"/>
         </w:numPr>
         <w:spacing w:line="240" w:lineRule="auto"/>
-        <w:jc w:val="both"/>
         <w:textAlignment w:val="baseline"/>
         <w:rPr>
           <w:rFonts w:asciiTheme="minorHAnsi" w:hAnsiTheme="minorHAnsi" w:cstheme="minorHAnsi"/>
@@ -1163,7 +1297,6 @@
         <w:rPr>
           <w:rFonts w:asciiTheme="minorHAnsi" w:hAnsiTheme="minorHAnsi" w:cstheme="minorHAnsi"/>
           <w:sz w:val="22"/>
-          <w:lang w:val="en-US"/>
         </w:rPr>
         <w:t>Có thể đăng ký tài khoản bằng tài khoản Facebook giúp người dùng quản lý tài khoản hiệu quả</w:t>
       </w:r>
@@ -1175,7 +1308,6 @@
           <w:numId w:val="7"/>
         </w:numPr>
         <w:spacing w:line="240" w:lineRule="auto"/>
-        <w:jc w:val="both"/>
         <w:textAlignment w:val="baseline"/>
         <w:rPr>
           <w:rFonts w:asciiTheme="minorHAnsi" w:hAnsiTheme="minorHAnsi" w:cstheme="minorHAnsi"/>
@@ -1186,7 +1318,6 @@
         <w:rPr>
           <w:rFonts w:asciiTheme="minorHAnsi" w:hAnsiTheme="minorHAnsi" w:cstheme="minorHAnsi"/>
           <w:sz w:val="22"/>
-          <w:lang w:val="en-US"/>
         </w:rPr>
         <w:t>Đấu giá tự động giúp người đấu giá tiết kiệm được thời gian và công sức</w:t>
       </w:r>
@@ -2767,7 +2898,6 @@
       <w:spacing w:after="0" w:line="240" w:lineRule="auto"/>
     </w:pPr>
     <w:tblPr>
-      <w:tblInd w:w="0" w:type="dxa"/>
       <w:tblBorders>
         <w:top w:val="single" w:sz="4" w:space="0" w:color="auto"/>
         <w:left w:val="single" w:sz="4" w:space="0" w:color="auto"/>
@@ -2776,12 +2906,6 @@
         <w:insideH w:val="single" w:sz="4" w:space="0" w:color="auto"/>
         <w:insideV w:val="single" w:sz="4" w:space="0" w:color="auto"/>
       </w:tblBorders>
-      <w:tblCellMar>
-        <w:top w:w="0" w:type="dxa"/>
-        <w:left w:w="108" w:type="dxa"/>
-        <w:bottom w:w="0" w:type="dxa"/>
-        <w:right w:w="108" w:type="dxa"/>
-      </w:tblCellMar>
     </w:tblPr>
   </w:style>
   <w:style w:type="paragraph" w:styleId="ListParagraph">
@@ -3180,7 +3304,6 @@
       <w:spacing w:after="0" w:line="240" w:lineRule="auto"/>
     </w:pPr>
     <w:tblPr>
-      <w:tblInd w:w="0" w:type="dxa"/>
       <w:tblBorders>
         <w:top w:val="single" w:sz="4" w:space="0" w:color="auto"/>
         <w:left w:val="single" w:sz="4" w:space="0" w:color="auto"/>
@@ -3189,12 +3312,6 @@
         <w:insideH w:val="single" w:sz="4" w:space="0" w:color="auto"/>
         <w:insideV w:val="single" w:sz="4" w:space="0" w:color="auto"/>
       </w:tblBorders>
-      <w:tblCellMar>
-        <w:top w:w="0" w:type="dxa"/>
-        <w:left w:w="108" w:type="dxa"/>
-        <w:bottom w:w="0" w:type="dxa"/>
-        <w:right w:w="108" w:type="dxa"/>
-      </w:tblCellMar>
     </w:tblPr>
   </w:style>
   <w:style w:type="paragraph" w:styleId="ListParagraph">
@@ -3466,7 +3583,7 @@
   <a:extraClrSchemeLst/>
   <a:extLst>
     <a:ext uri="{05A4C25C-085E-4340-85A3-A5531E510DB2}">
-      <thm15:themeFamily xmlns:thm15="http://schemas.microsoft.com/office/thememl/2012/main" xmlns="" name="Office Theme" id="{62F939B6-93AF-4DB8-9C6B-D6C7DFDC589F}" vid="{4A3C46E8-61CC-4603-A589-7422A47A8E4A}"/>
+      <thm15:themeFamily xmlns="" xmlns:thm15="http://schemas.microsoft.com/office/thememl/2012/main" name="Office Theme" id="{62F939B6-93AF-4DB8-9C6B-D6C7DFDC589F}" vid="{4A3C46E8-61CC-4603-A589-7422A47A8E4A}"/>
     </a:ext>
   </a:extLst>
 </a:theme>
@@ -3477,7 +3594,7 @@
 </file>
 
 <file path=customXml/itemProps1.xml><?xml version="1.0" encoding="utf-8"?>
-<ds:datastoreItem xmlns:ds="http://schemas.openxmlformats.org/officeDocument/2006/customXml" ds:itemID="{AE52B18E-7806-406C-99CD-94EA7CFEBA14}">
+<ds:datastoreItem xmlns:ds="http://schemas.openxmlformats.org/officeDocument/2006/customXml" ds:itemID="{B82C00B0-837F-48BF-90A4-60FD1C83E5AE}">
   <ds:schemaRefs>
     <ds:schemaRef ds:uri="http://schemas.openxmlformats.org/officeDocument/2006/bibliography"/>
   </ds:schemaRefs>

</xml_diff>